<commit_message>
Converting Word documents to MarkDown: "Concepts as External Modules Spec Goal (2008-05) (postponed)": Manually checking differences between rendered MarkDown and Word document. Last checks if markup looks ok.
</commit_message>
<xml_diff>
--- a/4. Out of Scope/1. Future/Sub-Projects/Concepts as External Modules Spec Goal (2008-05) (postponed).docx
+++ b/4. Out of Scope/1. Future/Sub-Projects/Concepts as External Modules Spec Goal (2008-05) (postponed).docx
@@ -1,6 +1,6 @@
 
 <file path=word/document.xml><?xml version="1.0" encoding="utf-8"?>
-<w:document xmlns:wpc="http://schemas.microsoft.com/office/word/2010/wordprocessingCanvas" xmlns:cx="http://schemas.microsoft.com/office/drawing/2014/chartex" xmlns:cx1="http://schemas.microsoft.com/office/drawing/2015/9/8/chartex" xmlns:cx2="http://schemas.microsoft.com/office/drawing/2015/10/21/chartex" xmlns:cx3="http://schemas.microsoft.com/office/drawing/2016/5/9/chartex" xmlns:cx4="http://schemas.microsoft.com/office/drawing/2016/5/10/chartex" xmlns:cx5="http://schemas.microsoft.com/office/drawing/2016/5/11/chartex" xmlns:cx6="http://schemas.microsoft.com/office/drawing/2016/5/12/chartex" xmlns:cx7="http://schemas.microsoft.com/office/drawing/2016/5/13/chartex" xmlns:cx8="http://schemas.microsoft.com/office/drawing/2016/5/14/chartex" xmlns:mc="http://schemas.openxmlformats.org/markup-compatibility/2006" xmlns:aink="http://schemas.microsoft.com/office/drawing/2016/ink" xmlns:am3d="http://schemas.microsoft.com/office/drawing/2017/model3d" xmlns:o="urn:schemas-microsoft-com:office:office" xmlns:r="http://schemas.openxmlformats.org/officeDocument/2006/relationships" xmlns:m="http://schemas.openxmlformats.org/officeDocument/2006/math" xmlns:v="urn:schemas-microsoft-com:vml" xmlns:wp14="http://schemas.microsoft.com/office/word/2010/wordprocessingDrawing" xmlns:wp="http://schemas.openxmlformats.org/drawingml/2006/wordprocessingDrawing" xmlns:w10="urn:schemas-microsoft-com:office:word" xmlns:w="http://schemas.openxmlformats.org/wordprocessingml/2006/main" xmlns:w14="http://schemas.microsoft.com/office/word/2010/wordml" xmlns:w15="http://schemas.microsoft.com/office/word/2012/wordml" xmlns:w16cid="http://schemas.microsoft.com/office/word/2016/wordml/cid" xmlns:w16se="http://schemas.microsoft.com/office/word/2015/wordml/symex" xmlns:wpg="http://schemas.microsoft.com/office/word/2010/wordprocessingGroup" xmlns:wpi="http://schemas.microsoft.com/office/word/2010/wordprocessingInk" xmlns:wne="http://schemas.microsoft.com/office/word/2006/wordml" xmlns:wps="http://schemas.microsoft.com/office/word/2010/wordprocessingShape" mc:Ignorable="w14 w15 w16se w16cid wp14">
+<w:document xmlns:wpc="http://schemas.microsoft.com/office/word/2010/wordprocessingCanvas" xmlns:cx="http://schemas.microsoft.com/office/drawing/2014/chartex" xmlns:cx1="http://schemas.microsoft.com/office/drawing/2015/9/8/chartex" xmlns:cx2="http://schemas.microsoft.com/office/drawing/2015/10/21/chartex" xmlns:cx3="http://schemas.microsoft.com/office/drawing/2016/5/9/chartex" xmlns:cx4="http://schemas.microsoft.com/office/drawing/2016/5/10/chartex" xmlns:cx5="http://schemas.microsoft.com/office/drawing/2016/5/11/chartex" xmlns:cx6="http://schemas.microsoft.com/office/drawing/2016/5/12/chartex" xmlns:cx7="http://schemas.microsoft.com/office/drawing/2016/5/13/chartex" xmlns:cx8="http://schemas.microsoft.com/office/drawing/2016/5/14/chartex" xmlns:mc="http://schemas.openxmlformats.org/markup-compatibility/2006" xmlns:aink="http://schemas.microsoft.com/office/drawing/2016/ink" xmlns:am3d="http://schemas.microsoft.com/office/drawing/2017/model3d" xmlns:o="urn:schemas-microsoft-com:office:office" xmlns:r="http://schemas.openxmlformats.org/officeDocument/2006/relationships" xmlns:m="http://schemas.openxmlformats.org/officeDocument/2006/math" xmlns:v="urn:schemas-microsoft-com:vml" xmlns:wp14="http://schemas.microsoft.com/office/word/2010/wordprocessingDrawing" xmlns:wp="http://schemas.openxmlformats.org/drawingml/2006/wordprocessingDrawing" xmlns:w10="urn:schemas-microsoft-com:office:word" xmlns:w="http://schemas.openxmlformats.org/wordprocessingml/2006/main" xmlns:w14="http://schemas.microsoft.com/office/word/2010/wordml" xmlns:w15="http://schemas.microsoft.com/office/word/2012/wordml" xmlns:w16cex="http://schemas.microsoft.com/office/word/2018/wordml/cex" xmlns:w16cid="http://schemas.microsoft.com/office/word/2016/wordml/cid" xmlns:w16="http://schemas.microsoft.com/office/word/2018/wordml" xmlns:w16se="http://schemas.microsoft.com/office/word/2015/wordml/symex" xmlns:wpg="http://schemas.microsoft.com/office/word/2010/wordprocessingGroup" xmlns:wpi="http://schemas.microsoft.com/office/word/2010/wordprocessingInk" xmlns:wne="http://schemas.microsoft.com/office/word/2006/wordml" xmlns:wps="http://schemas.microsoft.com/office/word/2010/wordprocessingShape" mc:Ignorable="w14 w15 w16se w16cid w16 w16cex wp14">
   <w:background w:color="000000"/>
   <w:body>
     <w:p>
@@ -14,11 +14,13 @@
         <w:t>Plan</w:t>
       </w:r>
       <w:r>
-        <w:br/>
+        <w:t xml:space="preserve"> | </w:t>
+      </w:r>
+      <w:r>
         <w:t xml:space="preserve">2008-05 </w:t>
       </w:r>
       <w:r>
-        <w:br/>
+        <w:t xml:space="preserve">| </w:t>
       </w:r>
       <w:r>
         <w:t xml:space="preserve">Fundamental </w:t>
@@ -27,7 +29,7 @@
         <w:t>Principles</w:t>
       </w:r>
       <w:r>
-        <w:br/>
+        <w:t xml:space="preserve"> | </w:t>
       </w:r>
       <w:r>
         <w:t>C</w:t>
@@ -51,85 +53,13 @@
         <w:t xml:space="preserve"> Spec</w:t>
       </w:r>
     </w:p>
-    <w:p/>
-    <w:p/>
-    <w:p>
-      <w:pPr>
-        <w:jc w:val="center"/>
+    <w:p>
+      <w:pPr>
         <w:rPr>
           <w:i/>
           <w:iCs/>
         </w:rPr>
       </w:pPr>
-      <w:r>
-        <w:rPr>
-          <w:i/>
-          <w:iCs/>
-        </w:rPr>
-        <w:t>Author</w:t>
-      </w:r>
-      <w:r>
-        <w:rPr>
-          <w:i/>
-          <w:iCs/>
-        </w:rPr>
-        <w:t xml:space="preserve">: </w:t>
-      </w:r>
-      <w:r>
-        <w:rPr>
-          <w:i/>
-          <w:iCs/>
-        </w:rPr>
-        <w:t xml:space="preserve">JJ </w:t>
-      </w:r>
-      <w:r>
-        <w:rPr>
-          <w:i/>
-          <w:iCs/>
-        </w:rPr>
-        <w:t>van Zon</w:t>
-      </w:r>
-    </w:p>
-    <w:p>
-      <w:pPr>
-        <w:jc w:val="center"/>
-        <w:rPr>
-          <w:i/>
-          <w:iCs/>
-        </w:rPr>
-      </w:pPr>
-      <w:r>
-        <w:rPr>
-          <w:i/>
-          <w:iCs/>
-        </w:rPr>
-        <w:t>Location</w:t>
-      </w:r>
-      <w:r>
-        <w:rPr>
-          <w:i/>
-          <w:iCs/>
-        </w:rPr>
-        <w:t xml:space="preserve">: </w:t>
-      </w:r>
-      <w:r>
-        <w:rPr>
-          <w:i/>
-          <w:iCs/>
-        </w:rPr>
-        <w:t>Oosterhout</w:t>
-      </w:r>
-    </w:p>
-    <w:p>
-      <w:pPr>
-        <w:jc w:val="center"/>
-        <w:rPr>
-          <w:i/>
-          <w:iCs/>
-        </w:rPr>
-      </w:pPr>
-      <w:bookmarkStart w:id="0" w:name="_GoBack"/>
-      <w:bookmarkEnd w:id="0"/>
       <w:r>
         <w:rPr>
           <w:i/>
@@ -137,48 +67,19 @@
         </w:rPr>
         <w:t xml:space="preserve">Date: </w:t>
       </w:r>
-      <w:smartTag w:uri="urn:schemas-microsoft-com:office:smarttags" w:element="date">
-        <w:smartTagPr>
-          <w:attr w:name="Year" w:val="2008"/>
-          <w:attr w:name="Day" w:val="18"/>
-          <w:attr w:name="Month" w:val="5"/>
-        </w:smartTagPr>
-        <w:r>
-          <w:rPr>
-            <w:i/>
-            <w:iCs/>
-          </w:rPr>
-          <w:t xml:space="preserve">May </w:t>
-        </w:r>
-        <w:r>
-          <w:rPr>
-            <w:i/>
-            <w:iCs/>
-          </w:rPr>
-          <w:t>1</w:t>
-        </w:r>
-        <w:r>
-          <w:rPr>
-            <w:i/>
-            <w:iCs/>
-          </w:rPr>
-          <w:t>8</w:t>
-        </w:r>
-        <w:r>
-          <w:rPr>
-            <w:i/>
-            <w:iCs/>
-          </w:rPr>
-          <w:t>, 2008</w:t>
-        </w:r>
-      </w:smartTag>
-    </w:p>
-    <w:p>
-      <w:pPr>
-        <w:pStyle w:val="Heading2"/>
-      </w:pPr>
-      <w:r>
-        <w:t>Goal</w:t>
+      <w:r>
+        <w:rPr>
+          <w:i/>
+          <w:iCs/>
+        </w:rPr>
+        <w:t>May</w:t>
+      </w:r>
+      <w:r>
+        <w:rPr>
+          <w:i/>
+          <w:iCs/>
+        </w:rPr>
+        <w:t>, 2008</w:t>
       </w:r>
     </w:p>
     <w:p>
@@ -194,7 +95,14 @@
         <w:t>Project postponed</w:t>
       </w:r>
     </w:p>
-    <w:p/>
+    <w:p>
+      <w:pPr>
+        <w:pStyle w:val="Heading2"/>
+      </w:pPr>
+      <w:r>
+        <w:t>Goal</w:t>
+      </w:r>
+    </w:p>
     <w:p>
       <w:pPr>
         <w:jc w:val="both"/>
@@ -349,6 +257,9 @@
       </w:r>
       <w:r>
         <w:t>porting concepts</w:t>
+      </w:r>
+      <w:r>
+        <w:tab/>
       </w:r>
     </w:p>
     <w:sectPr>
@@ -362,7 +273,7 @@
 </file>
 
 <file path=word/numbering.xml><?xml version="1.0" encoding="utf-8"?>
-<w:numbering xmlns:wpc="http://schemas.microsoft.com/office/word/2010/wordprocessingCanvas" xmlns:cx="http://schemas.microsoft.com/office/drawing/2014/chartex" xmlns:cx1="http://schemas.microsoft.com/office/drawing/2015/9/8/chartex" xmlns:cx2="http://schemas.microsoft.com/office/drawing/2015/10/21/chartex" xmlns:cx3="http://schemas.microsoft.com/office/drawing/2016/5/9/chartex" xmlns:cx4="http://schemas.microsoft.com/office/drawing/2016/5/10/chartex" xmlns:cx5="http://schemas.microsoft.com/office/drawing/2016/5/11/chartex" xmlns:cx6="http://schemas.microsoft.com/office/drawing/2016/5/12/chartex" xmlns:cx7="http://schemas.microsoft.com/office/drawing/2016/5/13/chartex" xmlns:cx8="http://schemas.microsoft.com/office/drawing/2016/5/14/chartex" xmlns:mc="http://schemas.openxmlformats.org/markup-compatibility/2006" xmlns:aink="http://schemas.microsoft.com/office/drawing/2016/ink" xmlns:am3d="http://schemas.microsoft.com/office/drawing/2017/model3d" xmlns:o="urn:schemas-microsoft-com:office:office" xmlns:r="http://schemas.openxmlformats.org/officeDocument/2006/relationships" xmlns:m="http://schemas.openxmlformats.org/officeDocument/2006/math" xmlns:v="urn:schemas-microsoft-com:vml" xmlns:wp14="http://schemas.microsoft.com/office/word/2010/wordprocessingDrawing" xmlns:wp="http://schemas.openxmlformats.org/drawingml/2006/wordprocessingDrawing" xmlns:w10="urn:schemas-microsoft-com:office:word" xmlns:w="http://schemas.openxmlformats.org/wordprocessingml/2006/main" xmlns:w14="http://schemas.microsoft.com/office/word/2010/wordml" xmlns:w15="http://schemas.microsoft.com/office/word/2012/wordml" xmlns:w16cid="http://schemas.microsoft.com/office/word/2016/wordml/cid" xmlns:w16se="http://schemas.microsoft.com/office/word/2015/wordml/symex" xmlns:wpg="http://schemas.microsoft.com/office/word/2010/wordprocessingGroup" xmlns:wpi="http://schemas.microsoft.com/office/word/2010/wordprocessingInk" xmlns:wne="http://schemas.microsoft.com/office/word/2006/wordml" xmlns:wps="http://schemas.microsoft.com/office/word/2010/wordprocessingShape" mc:Ignorable="w14 w15 w16se w16cid wp14">
+<w:numbering xmlns:wpc="http://schemas.microsoft.com/office/word/2010/wordprocessingCanvas" xmlns:cx="http://schemas.microsoft.com/office/drawing/2014/chartex" xmlns:cx1="http://schemas.microsoft.com/office/drawing/2015/9/8/chartex" xmlns:cx2="http://schemas.microsoft.com/office/drawing/2015/10/21/chartex" xmlns:cx3="http://schemas.microsoft.com/office/drawing/2016/5/9/chartex" xmlns:cx4="http://schemas.microsoft.com/office/drawing/2016/5/10/chartex" xmlns:cx5="http://schemas.microsoft.com/office/drawing/2016/5/11/chartex" xmlns:cx6="http://schemas.microsoft.com/office/drawing/2016/5/12/chartex" xmlns:cx7="http://schemas.microsoft.com/office/drawing/2016/5/13/chartex" xmlns:cx8="http://schemas.microsoft.com/office/drawing/2016/5/14/chartex" xmlns:mc="http://schemas.openxmlformats.org/markup-compatibility/2006" xmlns:aink="http://schemas.microsoft.com/office/drawing/2016/ink" xmlns:am3d="http://schemas.microsoft.com/office/drawing/2017/model3d" xmlns:o="urn:schemas-microsoft-com:office:office" xmlns:r="http://schemas.openxmlformats.org/officeDocument/2006/relationships" xmlns:m="http://schemas.openxmlformats.org/officeDocument/2006/math" xmlns:v="urn:schemas-microsoft-com:vml" xmlns:wp14="http://schemas.microsoft.com/office/word/2010/wordprocessingDrawing" xmlns:wp="http://schemas.openxmlformats.org/drawingml/2006/wordprocessingDrawing" xmlns:w10="urn:schemas-microsoft-com:office:word" xmlns:w="http://schemas.openxmlformats.org/wordprocessingml/2006/main" xmlns:w14="http://schemas.microsoft.com/office/word/2010/wordml" xmlns:w15="http://schemas.microsoft.com/office/word/2012/wordml" xmlns:w16cex="http://schemas.microsoft.com/office/word/2018/wordml/cex" xmlns:w16cid="http://schemas.microsoft.com/office/word/2016/wordml/cid" xmlns:w16="http://schemas.microsoft.com/office/word/2018/wordml" xmlns:w16se="http://schemas.microsoft.com/office/word/2015/wordml/symex" xmlns:wpg="http://schemas.microsoft.com/office/word/2010/wordprocessingGroup" xmlns:wpi="http://schemas.microsoft.com/office/word/2010/wordprocessingInk" xmlns:wne="http://schemas.microsoft.com/office/word/2006/wordml" xmlns:wps="http://schemas.microsoft.com/office/word/2010/wordprocessingShape" mc:Ignorable="w14 w15 w16se w16cid w16 w16cex wp14">
   <w:abstractNum w:abstractNumId="0" w15:restartNumberingAfterBreak="0">
     <w:nsid w:val="FFFFFF7C"/>
     <w:multiLevelType w:val="singleLevel"/>
@@ -1011,7 +922,7 @@
 </file>
 
 <file path=word/styles.xml><?xml version="1.0" encoding="utf-8"?>
-<w:styles xmlns:mc="http://schemas.openxmlformats.org/markup-compatibility/2006" xmlns:r="http://schemas.openxmlformats.org/officeDocument/2006/relationships" xmlns:w="http://schemas.openxmlformats.org/wordprocessingml/2006/main" xmlns:w14="http://schemas.microsoft.com/office/word/2010/wordml" xmlns:w15="http://schemas.microsoft.com/office/word/2012/wordml" xmlns:w16cid="http://schemas.microsoft.com/office/word/2016/wordml/cid" xmlns:w16se="http://schemas.microsoft.com/office/word/2015/wordml/symex" mc:Ignorable="w14 w15 w16se w16cid">
+<w:styles xmlns:mc="http://schemas.openxmlformats.org/markup-compatibility/2006" xmlns:r="http://schemas.openxmlformats.org/officeDocument/2006/relationships" xmlns:w="http://schemas.openxmlformats.org/wordprocessingml/2006/main" xmlns:w14="http://schemas.microsoft.com/office/word/2010/wordml" xmlns:w15="http://schemas.microsoft.com/office/word/2012/wordml" xmlns:w16cex="http://schemas.microsoft.com/office/word/2018/wordml/cex" xmlns:w16cid="http://schemas.microsoft.com/office/word/2016/wordml/cid" xmlns:w16="http://schemas.microsoft.com/office/word/2018/wordml" xmlns:w16se="http://schemas.microsoft.com/office/word/2015/wordml/symex" mc:Ignorable="w14 w15 w16se w16cid w16 w16cex">
   <w:docDefaults>
     <w:rPrDefault>
       <w:rPr>

</xml_diff>